<commit_message>
filled out initial info in peer evaluations
</commit_message>
<xml_diff>
--- a/AGT_Podcast_Peer_Evaluation_lrfk99.docx
+++ b/AGT_Podcast_Peer_Evaluation_lrfk99.docx
@@ -448,7 +448,7 @@
           <w:sz w:val="22"/>
           <w:lang w:val="en-IE"/>
         </w:rPr>
-        <w:t>Shane Devers</w:t>
+        <w:t>Rory Baxter</w:t>
       </w:r>
     </w:p>
     <w:p>
@@ -483,7 +483,7 @@
           <w:sz w:val="22"/>
           <w:lang w:val="en-IE"/>
         </w:rPr>
-        <w:t>Oliver Crowe</w:t>
+        <w:t>Ben Beddows</w:t>
       </w:r>
     </w:p>
     <w:p>
@@ -518,7 +518,7 @@
           <w:sz w:val="22"/>
           <w:lang w:val="en-IE"/>
         </w:rPr>
-        <w:t>Rory Baxter</w:t>
+        <w:t>Oliver Crowe</w:t>
       </w:r>
     </w:p>
     <w:p>
@@ -553,7 +553,7 @@
           <w:sz w:val="22"/>
           <w:lang w:val="en-IE"/>
         </w:rPr>
-        <w:t>Ben Russell</w:t>
+        <w:t>Shane Devers</w:t>
       </w:r>
     </w:p>
     <w:p>
@@ -588,7 +588,7 @@
           <w:sz w:val="22"/>
           <w:lang w:val="en-IE"/>
         </w:rPr>
-        <w:t>Ben Beddows</w:t>
+        <w:t>Ben Russell</w:t>
       </w:r>
     </w:p>
     <w:p>
@@ -1067,6 +1067,14 @@
                 <w:lang w:val="en-IE"/>
               </w:rPr>
             </w:pPr>
+            <w:r>
+              <w:rPr>
+                <w:rFonts w:ascii="Arial" w:hAnsi="Arial"/>
+                <w:spacing w:val="-2"/>
+                <w:lang w:val="en-IE"/>
+              </w:rPr>
+              <w:t>Y,A,B,C,D,E</w:t>
+            </w:r>
           </w:p>
         </w:tc>
       </w:tr>
@@ -1207,6 +1215,14 @@
                 <w:lang w:val="en-IE"/>
               </w:rPr>
             </w:pPr>
+            <w:r>
+              <w:rPr>
+                <w:rFonts w:ascii="Arial" w:hAnsi="Arial"/>
+                <w:spacing w:val="-2"/>
+                <w:lang w:val="en-IE"/>
+              </w:rPr>
+              <w:t>Y,A,B,C,D,E</w:t>
+            </w:r>
           </w:p>
         </w:tc>
       </w:tr>
@@ -1347,6 +1363,14 @@
                 <w:lang w:val="en-IE"/>
               </w:rPr>
             </w:pPr>
+            <w:r>
+              <w:rPr>
+                <w:rFonts w:ascii="Arial" w:hAnsi="Arial"/>
+                <w:spacing w:val="-2"/>
+                <w:lang w:val="en-IE"/>
+              </w:rPr>
+              <w:t>Y,A,B,C,D,E</w:t>
+            </w:r>
           </w:p>
         </w:tc>
       </w:tr>
@@ -1487,6 +1511,14 @@
                 <w:lang w:val="en-IE"/>
               </w:rPr>
             </w:pPr>
+            <w:r>
+              <w:rPr>
+                <w:rFonts w:ascii="Arial" w:hAnsi="Arial"/>
+                <w:spacing w:val="-2"/>
+                <w:lang w:val="en-IE"/>
+              </w:rPr>
+              <w:t>Y,A,B,C,D,E</w:t>
+            </w:r>
           </w:p>
         </w:tc>
       </w:tr>
@@ -1627,6 +1659,14 @@
                 <w:lang w:val="en-IE"/>
               </w:rPr>
             </w:pPr>
+            <w:r>
+              <w:rPr>
+                <w:rFonts w:ascii="Arial" w:hAnsi="Arial"/>
+                <w:spacing w:val="-2"/>
+                <w:lang w:val="en-IE"/>
+              </w:rPr>
+              <w:t>Y,A,B,C,D,E</w:t>
+            </w:r>
           </w:p>
         </w:tc>
       </w:tr>
@@ -1767,6 +1807,14 @@
                 <w:lang w:val="en-IE"/>
               </w:rPr>
             </w:pPr>
+            <w:r>
+              <w:rPr>
+                <w:rFonts w:ascii="Arial" w:hAnsi="Arial"/>
+                <w:spacing w:val="-2"/>
+                <w:lang w:val="en-IE"/>
+              </w:rPr>
+              <w:t>Y,A,B,C,D,E</w:t>
+            </w:r>
           </w:p>
         </w:tc>
       </w:tr>
@@ -1907,6 +1955,14 @@
                 <w:lang w:val="en-IE"/>
               </w:rPr>
             </w:pPr>
+            <w:r>
+              <w:rPr>
+                <w:rFonts w:ascii="Arial" w:hAnsi="Arial"/>
+                <w:spacing w:val="-2"/>
+                <w:lang w:val="en-IE"/>
+              </w:rPr>
+              <w:t>Y,A,B,C,D,E</w:t>
+            </w:r>
           </w:p>
         </w:tc>
       </w:tr>
@@ -2047,6 +2103,14 @@
                 <w:lang w:val="en-IE"/>
               </w:rPr>
             </w:pPr>
+            <w:r>
+              <w:rPr>
+                <w:rFonts w:ascii="Arial" w:hAnsi="Arial"/>
+                <w:spacing w:val="-2"/>
+                <w:lang w:val="en-IE"/>
+              </w:rPr>
+              <w:t>Y,A,B,C,D,E</w:t>
+            </w:r>
           </w:p>
         </w:tc>
       </w:tr>
@@ -2187,6 +2251,14 @@
                 <w:lang w:val="en-IE"/>
               </w:rPr>
             </w:pPr>
+            <w:r>
+              <w:rPr>
+                <w:rFonts w:ascii="Arial" w:hAnsi="Arial"/>
+                <w:spacing w:val="-2"/>
+                <w:lang w:val="en-IE"/>
+              </w:rPr>
+              <w:t>Y,A,B,C,D,E</w:t>
+            </w:r>
           </w:p>
         </w:tc>
       </w:tr>
@@ -2327,6 +2399,14 @@
                 <w:lang w:val="en-IE"/>
               </w:rPr>
             </w:pPr>
+            <w:r>
+              <w:rPr>
+                <w:rFonts w:ascii="Arial" w:hAnsi="Arial"/>
+                <w:spacing w:val="-2"/>
+                <w:lang w:val="en-IE"/>
+              </w:rPr>
+              <w:t>Y,A,B,C,D,E</w:t>
+            </w:r>
           </w:p>
         </w:tc>
       </w:tr>
@@ -2467,6 +2547,14 @@
                 <w:lang w:val="en-IE"/>
               </w:rPr>
             </w:pPr>
+            <w:r>
+              <w:rPr>
+                <w:rFonts w:ascii="Arial" w:hAnsi="Arial"/>
+                <w:spacing w:val="-2"/>
+                <w:lang w:val="en-IE"/>
+              </w:rPr>
+              <w:t>Y,A,B,C,D,E</w:t>
+            </w:r>
           </w:p>
         </w:tc>
       </w:tr>
@@ -2607,6 +2695,14 @@
                 <w:lang w:val="en-IE"/>
               </w:rPr>
             </w:pPr>
+            <w:r>
+              <w:rPr>
+                <w:rFonts w:ascii="Arial" w:hAnsi="Arial"/>
+                <w:spacing w:val="-2"/>
+                <w:lang w:val="en-IE"/>
+              </w:rPr>
+              <w:t>Y,A,B,C,D,E</w:t>
+            </w:r>
           </w:p>
         </w:tc>
       </w:tr>
@@ -2747,6 +2843,14 @@
                 <w:lang w:val="en-IE"/>
               </w:rPr>
             </w:pPr>
+            <w:r>
+              <w:rPr>
+                <w:rFonts w:ascii="Arial" w:hAnsi="Arial"/>
+                <w:spacing w:val="-2"/>
+                <w:lang w:val="en-IE"/>
+              </w:rPr>
+              <w:t>Y,A,B,C,D,E</w:t>
+            </w:r>
           </w:p>
         </w:tc>
       </w:tr>
@@ -2887,6 +2991,14 @@
                 <w:lang w:val="en-IE"/>
               </w:rPr>
             </w:pPr>
+            <w:r>
+              <w:rPr>
+                <w:rFonts w:ascii="Arial" w:hAnsi="Arial"/>
+                <w:spacing w:val="-2"/>
+                <w:lang w:val="en-IE"/>
+              </w:rPr>
+              <w:t>Y,A,B,C,D,E</w:t>
+            </w:r>
           </w:p>
         </w:tc>
       </w:tr>
@@ -2897,7 +3009,6 @@
         <w:tabs>
           <w:tab w:val="left" w:pos="-720"/>
         </w:tabs>
-        <w:jc w:val="right"/>
         <w:outlineLvl w:val="0"/>
         <w:rPr>
           <w:rFonts w:ascii="Arial" w:hAnsi="Arial"/>
@@ -2924,9 +3035,6 @@
           <w:lang w:val="en-IE"/>
         </w:rPr>
       </w:pPr>
-      <w:r>
-        <w:br w:type="column"/>
-      </w:r>
       <w:r>
         <w:rPr>
           <w:rFonts w:ascii="Arial" w:hAnsi="Arial"/>
@@ -3425,6 +3533,16 @@
                 <w:lang w:val="en-IE"/>
               </w:rPr>
             </w:pPr>
+            <w:r>
+              <w:rPr>
+                <w:rFonts w:ascii="Arial" w:hAnsi="Arial"/>
+                <w:b/>
+                <w:spacing w:val="-2"/>
+                <w:sz w:val="24"/>
+                <w:lang w:val="en-IE"/>
+              </w:rPr>
+              <w:t>A</w:t>
+            </w:r>
           </w:p>
         </w:tc>
         <w:tc>
@@ -3453,6 +3571,14 @@
                 <w:lang w:val="en-IE"/>
               </w:rPr>
             </w:pPr>
+            <w:r>
+              <w:rPr>
+                <w:rFonts w:ascii="Arial" w:hAnsi="Arial"/>
+                <w:spacing w:val="-2"/>
+                <w:lang w:val="en-IE"/>
+              </w:rPr>
+              <w:t>20</w:t>
+            </w:r>
           </w:p>
         </w:tc>
         <w:tc>
@@ -3552,6 +3678,16 @@
                 <w:lang w:val="en-IE"/>
               </w:rPr>
             </w:pPr>
+            <w:r>
+              <w:rPr>
+                <w:rFonts w:ascii="Arial" w:hAnsi="Arial"/>
+                <w:b/>
+                <w:spacing w:val="-2"/>
+                <w:sz w:val="24"/>
+                <w:lang w:val="en-IE"/>
+              </w:rPr>
+              <w:t>B</w:t>
+            </w:r>
           </w:p>
         </w:tc>
         <w:tc>
@@ -3580,6 +3716,14 @@
                 <w:lang w:val="en-IE"/>
               </w:rPr>
             </w:pPr>
+            <w:r>
+              <w:rPr>
+                <w:rFonts w:ascii="Arial" w:hAnsi="Arial"/>
+                <w:spacing w:val="-2"/>
+                <w:lang w:val="en-IE"/>
+              </w:rPr>
+              <w:t>20</w:t>
+            </w:r>
           </w:p>
         </w:tc>
         <w:tc>
@@ -3675,6 +3819,16 @@
                 <w:lang w:val="en-IE"/>
               </w:rPr>
             </w:pPr>
+            <w:r>
+              <w:rPr>
+                <w:rFonts w:ascii="Arial" w:hAnsi="Arial"/>
+                <w:b/>
+                <w:spacing w:val="-2"/>
+                <w:sz w:val="24"/>
+                <w:lang w:val="en-IE"/>
+              </w:rPr>
+              <w:t>C</w:t>
+            </w:r>
           </w:p>
         </w:tc>
         <w:tc>
@@ -3703,6 +3857,14 @@
                 <w:lang w:val="en-IE"/>
               </w:rPr>
             </w:pPr>
+            <w:r>
+              <w:rPr>
+                <w:rFonts w:ascii="Arial" w:hAnsi="Arial"/>
+                <w:spacing w:val="-2"/>
+                <w:lang w:val="en-IE"/>
+              </w:rPr>
+              <w:t>20</w:t>
+            </w:r>
           </w:p>
         </w:tc>
         <w:tc>
@@ -3798,6 +3960,16 @@
                 <w:lang w:val="en-IE"/>
               </w:rPr>
             </w:pPr>
+            <w:r>
+              <w:rPr>
+                <w:rFonts w:ascii="Arial" w:hAnsi="Arial"/>
+                <w:b/>
+                <w:spacing w:val="-2"/>
+                <w:sz w:val="24"/>
+                <w:lang w:val="en-IE"/>
+              </w:rPr>
+              <w:t>D</w:t>
+            </w:r>
           </w:p>
         </w:tc>
         <w:tc>
@@ -3826,6 +3998,14 @@
                 <w:lang w:val="en-IE"/>
               </w:rPr>
             </w:pPr>
+            <w:r>
+              <w:rPr>
+                <w:rFonts w:ascii="Arial" w:hAnsi="Arial"/>
+                <w:spacing w:val="-2"/>
+                <w:lang w:val="en-IE"/>
+              </w:rPr>
+              <w:t>20</w:t>
+            </w:r>
           </w:p>
         </w:tc>
         <w:tc>
@@ -3921,6 +4101,16 @@
                 <w:lang w:val="en-IE"/>
               </w:rPr>
             </w:pPr>
+            <w:r>
+              <w:rPr>
+                <w:rFonts w:ascii="Arial" w:hAnsi="Arial"/>
+                <w:b/>
+                <w:spacing w:val="-2"/>
+                <w:sz w:val="24"/>
+                <w:lang w:val="en-IE"/>
+              </w:rPr>
+              <w:t>E</w:t>
+            </w:r>
           </w:p>
         </w:tc>
         <w:tc>
@@ -3949,129 +4139,14 @@
                 <w:lang w:val="en-IE"/>
               </w:rPr>
             </w:pPr>
-          </w:p>
-        </w:tc>
-        <w:tc>
-          <w:tcPr>
-            <w:tcW w:w="6247" w:type="dxa"/>
-            <w:tcBorders>
-              <w:top w:val="single" w:sz="6" w:space="0" w:color="00000A"/>
-              <w:left w:val="single" w:sz="6" w:space="0" w:color="00000A"/>
-              <w:bottom w:val="single" w:sz="6" w:space="0" w:color="00000A"/>
-              <w:right w:val="single" w:sz="6" w:space="0" w:color="00000A"/>
-            </w:tcBorders>
-            <w:shd w:val="clear" w:color="auto" w:fill="auto"/>
-            <w:tcMar>
-              <w:left w:w="84" w:type="dxa"/>
-            </w:tcMar>
-          </w:tcPr>
-          <w:p>
-            <w:pPr>
-              <w:tabs>
-                <w:tab w:val="left" w:pos="-720"/>
-              </w:tabs>
-              <w:rPr>
-                <w:rFonts w:ascii="Arial" w:hAnsi="Arial"/>
-                <w:spacing w:val="-2"/>
-                <w:lang w:val="en-IE"/>
-              </w:rPr>
-            </w:pPr>
-          </w:p>
-          <w:p>
-            <w:pPr>
-              <w:tabs>
-                <w:tab w:val="left" w:pos="-720"/>
-              </w:tabs>
-              <w:rPr>
-                <w:rFonts w:ascii="Arial" w:hAnsi="Arial"/>
-                <w:spacing w:val="-2"/>
-                <w:lang w:val="en-IE"/>
-              </w:rPr>
-            </w:pPr>
-          </w:p>
-          <w:p>
-            <w:pPr>
-              <w:tabs>
-                <w:tab w:val="left" w:pos="-720"/>
-              </w:tabs>
-              <w:rPr>
-                <w:rFonts w:ascii="Arial" w:hAnsi="Arial"/>
-                <w:spacing w:val="-2"/>
-                <w:lang w:val="en-IE"/>
-              </w:rPr>
-            </w:pPr>
-          </w:p>
-          <w:p>
-            <w:pPr>
-              <w:tabs>
-                <w:tab w:val="left" w:pos="-720"/>
-              </w:tabs>
-              <w:rPr>
-                <w:rFonts w:ascii="Arial" w:hAnsi="Arial"/>
-                <w:spacing w:val="-2"/>
-                <w:lang w:val="en-IE"/>
-              </w:rPr>
-            </w:pPr>
-          </w:p>
-        </w:tc>
-      </w:tr>
-      <w:tr>
-        <w:tc>
-          <w:tcPr>
-            <w:tcW w:w="2231" w:type="dxa"/>
-            <w:tcBorders>
-              <w:top w:val="single" w:sz="6" w:space="0" w:color="00000A"/>
-              <w:left w:val="single" w:sz="6" w:space="0" w:color="00000A"/>
-              <w:bottom w:val="single" w:sz="6" w:space="0" w:color="00000A"/>
-              <w:right w:val="single" w:sz="6" w:space="0" w:color="00000A"/>
-            </w:tcBorders>
-            <w:shd w:val="clear" w:color="auto" w:fill="auto"/>
-            <w:tcMar>
-              <w:left w:w="84" w:type="dxa"/>
-            </w:tcMar>
-            <w:vAlign w:val="center"/>
-          </w:tcPr>
-          <w:p>
-            <w:pPr>
-              <w:tabs>
-                <w:tab w:val="left" w:pos="-720"/>
-              </w:tabs>
-              <w:rPr>
-                <w:rFonts w:ascii="Arial" w:hAnsi="Arial"/>
-                <w:b/>
-                <w:spacing w:val="-2"/>
-                <w:sz w:val="24"/>
-                <w:lang w:val="en-IE"/>
-              </w:rPr>
-            </w:pPr>
-          </w:p>
-        </w:tc>
-        <w:tc>
-          <w:tcPr>
-            <w:tcW w:w="1553" w:type="dxa"/>
-            <w:tcBorders>
-              <w:top w:val="single" w:sz="6" w:space="0" w:color="00000A"/>
-              <w:left w:val="single" w:sz="6" w:space="0" w:color="00000A"/>
-              <w:bottom w:val="single" w:sz="6" w:space="0" w:color="00000A"/>
-              <w:right w:val="single" w:sz="6" w:space="0" w:color="00000A"/>
-            </w:tcBorders>
-            <w:shd w:val="clear" w:color="auto" w:fill="auto"/>
-            <w:tcMar>
-              <w:left w:w="84" w:type="dxa"/>
-            </w:tcMar>
-            <w:vAlign w:val="center"/>
-          </w:tcPr>
-          <w:p>
-            <w:pPr>
-              <w:tabs>
-                <w:tab w:val="left" w:pos="-720"/>
-              </w:tabs>
-              <w:rPr>
-                <w:rFonts w:ascii="Arial" w:hAnsi="Arial"/>
-                <w:spacing w:val="-2"/>
-                <w:lang w:val="en-IE"/>
-              </w:rPr>
-            </w:pPr>
+            <w:r>
+              <w:rPr>
+                <w:rFonts w:ascii="Arial" w:hAnsi="Arial"/>
+                <w:spacing w:val="-2"/>
+                <w:lang w:val="en-IE"/>
+              </w:rPr>
+              <w:t>20</w:t>
+            </w:r>
           </w:p>
         </w:tc>
         <w:tc>
@@ -4188,126 +4263,6 @@
         </w:rPr>
         <w:t>Please use this space for additional comments</w:t>
       </w:r>
-    </w:p>
-    <w:p>
-      <w:pPr>
-        <w:tabs>
-          <w:tab w:val="left" w:pos="-720"/>
-        </w:tabs>
-        <w:rPr>
-          <w:rFonts w:ascii="Arial" w:hAnsi="Arial"/>
-          <w:spacing w:val="-2"/>
-          <w:lang w:val="en-IE"/>
-        </w:rPr>
-      </w:pPr>
-    </w:p>
-    <w:p>
-      <w:pPr>
-        <w:tabs>
-          <w:tab w:val="left" w:pos="-720"/>
-        </w:tabs>
-        <w:rPr>
-          <w:rFonts w:ascii="Arial" w:hAnsi="Arial"/>
-          <w:spacing w:val="-2"/>
-          <w:lang w:val="en-IE"/>
-        </w:rPr>
-      </w:pPr>
-    </w:p>
-    <w:p>
-      <w:pPr>
-        <w:tabs>
-          <w:tab w:val="left" w:pos="-720"/>
-        </w:tabs>
-        <w:rPr>
-          <w:rFonts w:ascii="Arial" w:hAnsi="Arial"/>
-          <w:spacing w:val="-2"/>
-          <w:lang w:val="en-IE"/>
-        </w:rPr>
-      </w:pPr>
-    </w:p>
-    <w:p>
-      <w:pPr>
-        <w:tabs>
-          <w:tab w:val="left" w:pos="-720"/>
-        </w:tabs>
-        <w:rPr>
-          <w:rFonts w:ascii="Arial" w:hAnsi="Arial"/>
-          <w:spacing w:val="-2"/>
-          <w:lang w:val="en-IE"/>
-        </w:rPr>
-      </w:pPr>
-    </w:p>
-    <w:p>
-      <w:pPr>
-        <w:tabs>
-          <w:tab w:val="left" w:pos="-720"/>
-        </w:tabs>
-        <w:rPr>
-          <w:rFonts w:ascii="Arial" w:hAnsi="Arial"/>
-          <w:spacing w:val="-2"/>
-          <w:lang w:val="en-IE"/>
-        </w:rPr>
-      </w:pPr>
-    </w:p>
-    <w:p>
-      <w:pPr>
-        <w:tabs>
-          <w:tab w:val="left" w:pos="-720"/>
-        </w:tabs>
-        <w:rPr>
-          <w:rFonts w:ascii="Arial" w:hAnsi="Arial"/>
-          <w:spacing w:val="-2"/>
-          <w:lang w:val="en-IE"/>
-        </w:rPr>
-      </w:pPr>
-    </w:p>
-    <w:p>
-      <w:pPr>
-        <w:tabs>
-          <w:tab w:val="left" w:pos="-720"/>
-        </w:tabs>
-        <w:rPr>
-          <w:rFonts w:ascii="Arial" w:hAnsi="Arial"/>
-          <w:spacing w:val="-2"/>
-          <w:lang w:val="en-IE"/>
-        </w:rPr>
-      </w:pPr>
-    </w:p>
-    <w:p>
-      <w:pPr>
-        <w:tabs>
-          <w:tab w:val="left" w:pos="-720"/>
-        </w:tabs>
-        <w:rPr>
-          <w:rFonts w:ascii="Arial" w:hAnsi="Arial"/>
-          <w:spacing w:val="-2"/>
-          <w:lang w:val="en-IE"/>
-        </w:rPr>
-      </w:pPr>
-    </w:p>
-    <w:p>
-      <w:pPr>
-        <w:tabs>
-          <w:tab w:val="left" w:pos="-720"/>
-        </w:tabs>
-        <w:rPr>
-          <w:rFonts w:ascii="Arial" w:hAnsi="Arial"/>
-          <w:spacing w:val="-2"/>
-          <w:lang w:val="en-IE"/>
-        </w:rPr>
-      </w:pPr>
-    </w:p>
-    <w:p>
-      <w:pPr>
-        <w:tabs>
-          <w:tab w:val="left" w:pos="-720"/>
-        </w:tabs>
-        <w:rPr>
-          <w:rFonts w:ascii="Arial" w:hAnsi="Arial"/>
-          <w:spacing w:val="-2"/>
-          <w:lang w:val="en-IE"/>
-        </w:rPr>
-      </w:pPr>
     </w:p>
     <w:p>
       <w:pPr>

</xml_diff>